<commit_message>
Ajout de lien au journal
</commit_message>
<xml_diff>
--- a/journalDifficulteMohamad.docx
+++ b/journalDifficulteMohamad.docx
@@ -5,73 +5,67 @@
     <w:p>
       <w:pPr>
         <w:pStyle w:val="Heading1"/>
-        <w:rPr>
-          <w:lang w:val="en-CA"/>
-        </w:rPr>
       </w:pPr>
       <w:r>
-        <w:rPr>
-          <w:lang w:val="en-CA"/>
-        </w:rPr>
-        <w:t xml:space="preserve">Journal de </w:t>
-      </w:r>
-      <w:proofErr w:type="spellStart"/>
-      <w:r>
-        <w:rPr>
-          <w:lang w:val="en-CA"/>
-        </w:rPr>
-        <w:t>difficult</w:t>
-      </w:r>
-      <w:r>
-        <w:rPr>
-          <w:lang w:val="en-CA"/>
-        </w:rPr>
+        <w:t>Journal de difficult</w:t>
+      </w:r>
+      <w:r>
         <w:t>é</w:t>
       </w:r>
-      <w:proofErr w:type="spellEnd"/>
-      <w:r>
-        <w:rPr>
-          <w:lang w:val="en-CA"/>
-        </w:rPr>
-        <w:t xml:space="preserve"> </w:t>
-      </w:r>
-      <w:proofErr w:type="spellStart"/>
-      <w:r>
-        <w:rPr>
-          <w:lang w:val="en-CA"/>
-        </w:rPr>
-        <w:t>rencontr</w:t>
-      </w:r>
-      <w:r>
-        <w:rPr>
-          <w:lang w:val="en-CA"/>
-        </w:rPr>
+      <w:r>
+        <w:t xml:space="preserve"> rencontr</w:t>
+      </w:r>
+      <w:r>
         <w:t>é</w:t>
       </w:r>
       <w:r>
-        <w:rPr>
-          <w:lang w:val="en-CA"/>
-        </w:rPr>
         <w:t>e</w:t>
       </w:r>
-      <w:proofErr w:type="spellEnd"/>
     </w:p>
     <w:p>
       <w:pPr>
         <w:rPr>
           <w:b/>
           <w:bCs/>
-          <w:lang w:val="en-CA"/>
         </w:rPr>
       </w:pPr>
       <w:r>
         <w:rPr>
           <w:b/>
           <w:bCs/>
+        </w:rPr>
+        <w:t>Mohamad Atrash 2289638</w:t>
+      </w:r>
+    </w:p>
+    <w:p>
+      <w:pPr>
+        <w:rPr>
           <w:lang w:val="en-CA"/>
         </w:rPr>
-        <w:t>Mohamad Atrash 2289638</w:t>
-      </w:r>
+      </w:pPr>
+      <w:proofErr w:type="spellStart"/>
+      <w:r>
+        <w:rPr>
+          <w:lang w:val="en-CA"/>
+        </w:rPr>
+        <w:t>Github</w:t>
+      </w:r>
+      <w:proofErr w:type="spellEnd"/>
+      <w:r>
+        <w:rPr>
+          <w:lang w:val="en-CA"/>
+        </w:rPr>
+        <w:t xml:space="preserve">: </w:t>
+      </w:r>
+      <w:hyperlink r:id="rId4" w:history="1">
+        <w:r>
+          <w:rPr>
+            <w:rStyle w:val="Hyperlink"/>
+            <w:lang w:val="en-CA"/>
+          </w:rPr>
+          <w:t>https://github.com/sultanTrash/TP3Web</w:t>
+        </w:r>
+      </w:hyperlink>
     </w:p>
     <w:p>
       <w:pPr>
@@ -85,9 +79,6 @@
         <w:pStyle w:val="Heading2"/>
       </w:pPr>
       <w:r>
-        <w:rPr>
-          <w:lang w:val="en-CA"/>
-        </w:rPr>
         <w:t>Difficult</w:t>
       </w:r>
       <w:r>
@@ -147,7 +138,27 @@
           <w:sz w:val="22"/>
           <w:szCs w:val="22"/>
         </w:rPr>
-        <w:t>Après avoir relu plusieurs fois les fichiers du cours et fait des recherches approfondies sur internet, j'ai fini par trouver la réponse à ma question. Le service REST a été mon sauveur! Il m'a permis d'accéder à ma base de données de manière transparente. J'ai donc dû me familiariser avec ce service pour comprendre comment il fonctionne, une tâche qui m'a demandé de nombreuses heures de recherche et d'étude.</w:t>
+        <w:t xml:space="preserve">Après avoir relu plusieurs fois les fichiers du cours et </w:t>
+      </w:r>
+      <w:proofErr w:type="gramStart"/>
+      <w:r>
+        <w:rPr>
+          <w:rFonts w:asciiTheme="minorHAnsi" w:eastAsiaTheme="minorHAnsi" w:hAnsiTheme="minorHAnsi" w:cstheme="minorBidi"/>
+          <w:color w:val="auto"/>
+          <w:sz w:val="22"/>
+          <w:szCs w:val="22"/>
+        </w:rPr>
+        <w:t>fait</w:t>
+      </w:r>
+      <w:proofErr w:type="gramEnd"/>
+      <w:r>
+        <w:rPr>
+          <w:rFonts w:asciiTheme="minorHAnsi" w:eastAsiaTheme="minorHAnsi" w:hAnsiTheme="minorHAnsi" w:cstheme="minorBidi"/>
+          <w:color w:val="auto"/>
+          <w:sz w:val="22"/>
+          <w:szCs w:val="22"/>
+        </w:rPr>
+        <w:t xml:space="preserve"> des recherches approfondies sur internet, j'ai fini par trouver la réponse à ma question. Le service REST a été mon sauveur! Il m'a permis d'accéder à ma base de données de manière transparente. J'ai donc dû me familiariser avec ce service pour comprendre comment il fonctionne, une tâche qui m'a demandé de nombreuses heures de recherche et d'étude.</w:t>
       </w:r>
     </w:p>
     <w:p>
@@ -195,7 +206,27 @@
           <w:sz w:val="22"/>
           <w:szCs w:val="22"/>
         </w:rPr>
-        <w:t>J'ai procédé par tâtonnements jusqu'à ce que je remarque que la soustraction était toujours égale à la valeur initiale de la variable, et non à '1'. Après avoir constaté cela, j'ai compris que la variable était réinitialisée à chaque tour de boucle '</w:t>
+        <w:t xml:space="preserve">J'ai procédé par tâtonnements jusqu'à ce que je remarque que la soustraction était toujours égale à la </w:t>
+      </w:r>
+      <w:proofErr w:type="gramStart"/>
+      <w:r>
+        <w:rPr>
+          <w:rFonts w:asciiTheme="minorHAnsi" w:eastAsiaTheme="minorHAnsi" w:hAnsiTheme="minorHAnsi" w:cstheme="minorBidi"/>
+          <w:color w:val="auto"/>
+          <w:sz w:val="22"/>
+          <w:szCs w:val="22"/>
+        </w:rPr>
+        <w:t>valeur</w:t>
+      </w:r>
+      <w:proofErr w:type="gramEnd"/>
+      <w:r>
+        <w:rPr>
+          <w:rFonts w:asciiTheme="minorHAnsi" w:eastAsiaTheme="minorHAnsi" w:hAnsiTheme="minorHAnsi" w:cstheme="minorBidi"/>
+          <w:color w:val="auto"/>
+          <w:sz w:val="22"/>
+          <w:szCs w:val="22"/>
+        </w:rPr>
+        <w:t xml:space="preserve"> initiale de la variable, et non à '1'. Après avoir constaté cela, j'ai compris que la variable était réinitialisée à chaque tour de boucle '</w:t>
       </w:r>
       <w:proofErr w:type="spellStart"/>
       <w:r>
@@ -416,6 +447,9 @@
     </w:p>
     <w:p>
       <w:r>
+        <w:rPr>
+          <w:noProof/>
+        </w:rPr>
         <w:drawing>
           <wp:inline distT="0" distB="0" distL="0" distR="0" wp14:anchorId="4F6A600C" wp14:editId="0C0352DD">
             <wp:extent cx="4470551" cy="6508750"/>
@@ -432,7 +466,7 @@
                     <pic:cNvPicPr/>
                   </pic:nvPicPr>
                   <pic:blipFill>
-                    <a:blip r:embed="rId4"/>
+                    <a:blip r:embed="rId5"/>
                     <a:stretch>
                       <a:fillRect/>
                     </a:stretch>
@@ -455,6 +489,9 @@
     </w:p>
     <w:p>
       <w:r>
+        <w:rPr>
+          <w:noProof/>
+        </w:rPr>
         <w:lastRenderedPageBreak/>
         <w:drawing>
           <wp:inline distT="0" distB="0" distL="0" distR="0" wp14:anchorId="3530CB0A" wp14:editId="703D0124">
@@ -472,7 +509,7 @@
                     <pic:cNvPicPr/>
                   </pic:nvPicPr>
                   <pic:blipFill>
-                    <a:blip r:embed="rId5"/>
+                    <a:blip r:embed="rId6"/>
                     <a:stretch>
                       <a:fillRect/>
                     </a:stretch>
@@ -495,6 +532,9 @@
     </w:p>
     <w:p>
       <w:r>
+        <w:rPr>
+          <w:noProof/>
+        </w:rPr>
         <w:lastRenderedPageBreak/>
         <w:drawing>
           <wp:inline distT="0" distB="0" distL="0" distR="0" wp14:anchorId="355EA30E" wp14:editId="7A27E257">
@@ -512,7 +552,7 @@
                     <pic:cNvPicPr/>
                   </pic:nvPicPr>
                   <pic:blipFill>
-                    <a:blip r:embed="rId6"/>
+                    <a:blip r:embed="rId7"/>
                     <a:stretch>
                       <a:fillRect/>
                     </a:stretch>
@@ -535,6 +575,9 @@
     </w:p>
     <w:p>
       <w:r>
+        <w:rPr>
+          <w:noProof/>
+        </w:rPr>
         <w:lastRenderedPageBreak/>
         <w:drawing>
           <wp:inline distT="0" distB="0" distL="0" distR="0" wp14:anchorId="20C6F2C7" wp14:editId="106E5BCF">
@@ -552,7 +595,7 @@
                     <pic:cNvPicPr/>
                   </pic:nvPicPr>
                   <pic:blipFill>
-                    <a:blip r:embed="rId7"/>
+                    <a:blip r:embed="rId8"/>
                     <a:stretch>
                       <a:fillRect/>
                     </a:stretch>
@@ -1099,6 +1142,29 @@
       <w:lang w:val="fr-CA"/>
     </w:rPr>
   </w:style>
+  <w:style w:type="character" w:styleId="Hyperlink">
+    <w:name w:val="Hyperlink"/>
+    <w:basedOn w:val="DefaultParagraphFont"/>
+    <w:uiPriority w:val="99"/>
+    <w:unhideWhenUsed/>
+    <w:rsid w:val="005B02D5"/>
+    <w:rPr>
+      <w:color w:val="0563C1" w:themeColor="hyperlink"/>
+      <w:u w:val="single"/>
+    </w:rPr>
+  </w:style>
+  <w:style w:type="character" w:styleId="UnresolvedMention">
+    <w:name w:val="Unresolved Mention"/>
+    <w:basedOn w:val="DefaultParagraphFont"/>
+    <w:uiPriority w:val="99"/>
+    <w:semiHidden/>
+    <w:unhideWhenUsed/>
+    <w:rsid w:val="005B02D5"/>
+    <w:rPr>
+      <w:color w:val="605E5C"/>
+      <w:shd w:val="clear" w:color="auto" w:fill="E1DFDD"/>
+    </w:rPr>
+  </w:style>
 </w:styles>
 </file>
 

</xml_diff>